<commit_message>
updated competition and assumption list docs
</commit_message>
<xml_diff>
--- a/Docs/TaskStore Assumption List.docx
+++ b/Docs/TaskStore Assumption List.docx
@@ -3,196 +3,244 @@
 <w:document xmlns:wpc="http://schemas.microsoft.com/office/word/2010/wordprocessingCanvas" xmlns:mc="http://schemas.openxmlformats.org/markup-compatibility/2006" xmlns:o="urn:schemas-microsoft-com:office:office" xmlns:r="http://schemas.openxmlformats.org/officeDocument/2006/relationships" xmlns:m="http://schemas.openxmlformats.org/officeDocument/2006/math" xmlns:v="urn:schemas-microsoft-com:vml" xmlns:wp14="http://schemas.microsoft.com/office/word/2010/wordprocessingDrawing" xmlns:wp="http://schemas.openxmlformats.org/drawingml/2006/wordprocessingDrawing" xmlns:w10="urn:schemas-microsoft-com:office:word" xmlns:w="http://schemas.openxmlformats.org/wordprocessingml/2006/main" xmlns:w14="http://schemas.microsoft.com/office/word/2010/wordml" xmlns:wpg="http://schemas.microsoft.com/office/word/2010/wordprocessingGroup" xmlns:wpi="http://schemas.microsoft.com/office/word/2010/wordprocessingInk" xmlns:wne="http://schemas.microsoft.com/office/word/2006/wordml" xmlns:wps="http://schemas.microsoft.com/office/word/2010/wordprocessingShape" mc:Ignorable="w14 wp14">
   <w:body>
     <w:p>
+      <w:r>
+        <w:t>List of Assumptions</w:t>
+      </w:r>
+    </w:p>
+    <w:p>
+      <w:pPr>
+        <w:pStyle w:val="ListParagraph"/>
+        <w:numPr>
+          <w:ilvl w:val="0"/>
+          <w:numId w:val="1"/>
+        </w:numPr>
+      </w:pPr>
+      <w:r>
+        <w:t>There is enough value in a digital task organizer for people to use it every day (over pen / paper)</w:t>
+      </w:r>
+    </w:p>
+    <w:p>
+      <w:pPr>
+        <w:pStyle w:val="ListParagraph"/>
+        <w:numPr>
+          <w:ilvl w:val="0"/>
+          <w:numId w:val="1"/>
+        </w:numPr>
+      </w:pPr>
+      <w:r>
+        <w:t>There is enough value to overcome the friction of inputting tasks</w:t>
+      </w:r>
+    </w:p>
+    <w:p>
+      <w:pPr>
+        <w:pStyle w:val="ListParagraph"/>
+        <w:numPr>
+          <w:ilvl w:val="0"/>
+          <w:numId w:val="1"/>
+        </w:numPr>
+      </w:pPr>
+      <w:r>
+        <w:t>People want help with their tasks</w:t>
+      </w:r>
+    </w:p>
+    <w:p>
+      <w:pPr>
+        <w:pStyle w:val="ListParagraph"/>
+        <w:numPr>
+          <w:ilvl w:val="0"/>
+          <w:numId w:val="1"/>
+        </w:numPr>
+      </w:pPr>
+      <w:r>
+        <w:t>People want to share information about their tasks with their friends</w:t>
+      </w:r>
+    </w:p>
+    <w:p>
+      <w:pPr>
+        <w:pStyle w:val="ListParagraph"/>
+        <w:numPr>
+          <w:ilvl w:val="0"/>
+          <w:numId w:val="1"/>
+        </w:numPr>
+      </w:pPr>
+      <w:r>
+        <w:t>People want to share task completion with their friends</w:t>
+      </w:r>
+    </w:p>
+    <w:p>
+      <w:pPr>
+        <w:pStyle w:val="ListParagraph"/>
+        <w:numPr>
+          <w:ilvl w:val="0"/>
+          <w:numId w:val="1"/>
+        </w:numPr>
+      </w:pPr>
+      <w:r>
+        <w:t>Friends derive value from seeing how people resolved their tasks</w:t>
+      </w:r>
+    </w:p>
+    <w:p>
+      <w:pPr>
+        <w:pStyle w:val="ListParagraph"/>
+        <w:numPr>
+          <w:ilvl w:val="0"/>
+          <w:numId w:val="1"/>
+        </w:numPr>
+      </w:pPr>
+      <w:r>
+        <w:t>A social currency can be developed and awarded for task completion that people desire to acquire</w:t>
+      </w:r>
+    </w:p>
+    <w:p>
+      <w:pPr>
+        <w:pStyle w:val="ListParagraph"/>
+        <w:numPr>
+          <w:ilvl w:val="0"/>
+          <w:numId w:val="1"/>
+        </w:numPr>
+      </w:pPr>
+      <w:r>
+        <w:t>User growth will be viral because people will want (and be rewarded) for introducing their friends to the app</w:t>
+      </w:r>
+    </w:p>
+    <w:p>
+      <w:pPr>
+        <w:pStyle w:val="ListParagraph"/>
+        <w:numPr>
+          <w:ilvl w:val="0"/>
+          <w:numId w:val="1"/>
+        </w:numPr>
+      </w:pPr>
+      <w:r>
+        <w:t xml:space="preserve">People will feel comfortable sharing </w:t>
+      </w:r>
+      <w:proofErr w:type="spellStart"/>
+      <w:r>
+        <w:t>anonymized</w:t>
+      </w:r>
+      <w:proofErr w:type="spellEnd"/>
+      <w:r>
+        <w:t xml:space="preserve"> task data with the site</w:t>
+      </w:r>
+    </w:p>
+    <w:p>
+      <w:pPr>
+        <w:pStyle w:val="ListParagraph"/>
+        <w:numPr>
+          <w:ilvl w:val="0"/>
+          <w:numId w:val="1"/>
+        </w:numPr>
+      </w:pPr>
+      <w:r>
+        <w:t xml:space="preserve">Local merchants will want to acquire new customers based on tasks those customers want completed </w:t>
+      </w:r>
+    </w:p>
+    <w:p>
+      <w:pPr>
+        <w:pStyle w:val="ListParagraph"/>
+        <w:numPr>
+          <w:ilvl w:val="0"/>
+          <w:numId w:val="1"/>
+        </w:numPr>
+      </w:pPr>
+      <w:r>
+        <w:t>Local merchants will pay an acquisition fee for new customer leads</w:t>
+      </w:r>
+    </w:p>
+    <w:p>
+      <w:pPr>
+        <w:pStyle w:val="ListParagraph"/>
+        <w:numPr>
+          <w:ilvl w:val="0"/>
+          <w:numId w:val="1"/>
+        </w:numPr>
+      </w:pPr>
+      <w:r>
+        <w:t>There are enough small businesses interested in acquiring new customers to support the business model</w:t>
+      </w:r>
+    </w:p>
+    <w:p>
+      <w:pPr>
+        <w:pStyle w:val="ListParagraph"/>
+        <w:numPr>
+          <w:ilvl w:val="0"/>
+          <w:numId w:val="1"/>
+        </w:numPr>
+      </w:pPr>
+      <w:r>
+        <w:t>There is enough variation in tasks to create a rich marketplace of tasks to local businesses</w:t>
+      </w:r>
+    </w:p>
+    <w:p>
+      <w:pPr>
+        <w:pStyle w:val="ListParagraph"/>
+        <w:numPr>
+          <w:ilvl w:val="0"/>
+          <w:numId w:val="1"/>
+        </w:numPr>
+      </w:pPr>
+      <w:r>
+        <w:t>Patterns can be extracted from task descriptions leading to better categorization and better targeting</w:t>
+      </w:r>
+    </w:p>
+    <w:p>
+      <w:pPr>
+        <w:pStyle w:val="ListParagraph"/>
+        <w:numPr>
+          <w:ilvl w:val="0"/>
+          <w:numId w:val="1"/>
+        </w:numPr>
+      </w:pPr>
+    </w:p>
+    <w:p>
+      <w:r>
+        <w:br w:type="page"/>
+      </w:r>
+    </w:p>
+    <w:p>
+      <w:r>
+        <w:lastRenderedPageBreak/>
+        <w:t>Growth Assumptions:</w:t>
+      </w:r>
+    </w:p>
+    <w:p>
+      <w:pPr>
+        <w:pStyle w:val="ListParagraph"/>
+        <w:numPr>
+          <w:ilvl w:val="0"/>
+          <w:numId w:val="2"/>
+        </w:numPr>
+      </w:pPr>
+      <w:r>
+        <w:t>2-3% of visitors will try the free offer</w:t>
+      </w:r>
+    </w:p>
+    <w:p>
+      <w:pPr>
+        <w:pStyle w:val="ListParagraph"/>
+        <w:numPr>
+          <w:ilvl w:val="0"/>
+          <w:numId w:val="2"/>
+        </w:numPr>
+      </w:pPr>
+      <w:r>
+        <w:t xml:space="preserve">From </w:t>
+      </w:r>
+      <w:proofErr w:type="spellStart"/>
+      <w:r>
+        <w:t>Osharp</w:t>
+      </w:r>
+      <w:proofErr w:type="spellEnd"/>
+      <w:r>
+        <w:t>: 1/3 conversion to paid is the goal – that’s what VC’s look for (Benchmark/Fenton)</w:t>
+      </w:r>
+    </w:p>
+    <w:p>
+      <w:r>
+        <w:t>Operating model is &lt;20% of staff is sales.</w:t>
+      </w:r>
       <w:bookmarkStart w:id="0" w:name="_GoBack"/>
       <w:bookmarkEnd w:id="0"/>
-      <w:r>
-        <w:t>List of Assumptions</w:t>
-      </w:r>
-    </w:p>
-    <w:p>
-      <w:pPr>
-        <w:pStyle w:val="ListParagraph"/>
-        <w:numPr>
-          <w:ilvl w:val="0"/>
-          <w:numId w:val="1"/>
-        </w:numPr>
-      </w:pPr>
-      <w:r>
-        <w:t>There is enough value in a digital task organizer for people to use it every day (over pen / paper)</w:t>
-      </w:r>
-    </w:p>
-    <w:p>
-      <w:pPr>
-        <w:pStyle w:val="ListParagraph"/>
-        <w:numPr>
-          <w:ilvl w:val="0"/>
-          <w:numId w:val="1"/>
-        </w:numPr>
-      </w:pPr>
-      <w:r>
-        <w:t>There is enough value to overcome the friction of inputting tasks</w:t>
-      </w:r>
-    </w:p>
-    <w:p>
-      <w:pPr>
-        <w:pStyle w:val="ListParagraph"/>
-        <w:numPr>
-          <w:ilvl w:val="0"/>
-          <w:numId w:val="1"/>
-        </w:numPr>
-      </w:pPr>
-      <w:r>
-        <w:t>People want help with their tasks</w:t>
-      </w:r>
-    </w:p>
-    <w:p>
-      <w:pPr>
-        <w:pStyle w:val="ListParagraph"/>
-        <w:numPr>
-          <w:ilvl w:val="0"/>
-          <w:numId w:val="1"/>
-        </w:numPr>
-      </w:pPr>
-      <w:r>
-        <w:t>People want to share information about their tasks with their friends</w:t>
-      </w:r>
-    </w:p>
-    <w:p>
-      <w:pPr>
-        <w:pStyle w:val="ListParagraph"/>
-        <w:numPr>
-          <w:ilvl w:val="0"/>
-          <w:numId w:val="1"/>
-        </w:numPr>
-      </w:pPr>
-      <w:r>
-        <w:t>People want to share task completion with their friends</w:t>
-      </w:r>
-    </w:p>
-    <w:p>
-      <w:pPr>
-        <w:pStyle w:val="ListParagraph"/>
-        <w:numPr>
-          <w:ilvl w:val="0"/>
-          <w:numId w:val="1"/>
-        </w:numPr>
-      </w:pPr>
-      <w:r>
-        <w:t>Friends derive value from seeing how people resolved their tasks</w:t>
-      </w:r>
-    </w:p>
-    <w:p>
-      <w:pPr>
-        <w:pStyle w:val="ListParagraph"/>
-        <w:numPr>
-          <w:ilvl w:val="0"/>
-          <w:numId w:val="1"/>
-        </w:numPr>
-      </w:pPr>
-      <w:r>
-        <w:t>A social currency can be developed and awarded for task completion that people desire to acquire</w:t>
-      </w:r>
-    </w:p>
-    <w:p>
-      <w:pPr>
-        <w:pStyle w:val="ListParagraph"/>
-        <w:numPr>
-          <w:ilvl w:val="0"/>
-          <w:numId w:val="1"/>
-        </w:numPr>
-      </w:pPr>
-      <w:r>
-        <w:t>User growth will be viral because people will want (and be rewarded) for introducing their friends to the app</w:t>
-      </w:r>
-    </w:p>
-    <w:p>
-      <w:pPr>
-        <w:pStyle w:val="ListParagraph"/>
-        <w:numPr>
-          <w:ilvl w:val="0"/>
-          <w:numId w:val="1"/>
-        </w:numPr>
-      </w:pPr>
-      <w:r>
-        <w:t xml:space="preserve">People will feel comfortable sharing </w:t>
-      </w:r>
-      <w:proofErr w:type="spellStart"/>
-      <w:r>
-        <w:t>anonymized</w:t>
-      </w:r>
-      <w:proofErr w:type="spellEnd"/>
-      <w:r>
-        <w:t xml:space="preserve"> task data with the site</w:t>
-      </w:r>
-    </w:p>
-    <w:p>
-      <w:pPr>
-        <w:pStyle w:val="ListParagraph"/>
-        <w:numPr>
-          <w:ilvl w:val="0"/>
-          <w:numId w:val="1"/>
-        </w:numPr>
-      </w:pPr>
-      <w:r>
-        <w:t xml:space="preserve">Local merchants will want to acquire new customers based on tasks those customers want completed </w:t>
-      </w:r>
-    </w:p>
-    <w:p>
-      <w:pPr>
-        <w:pStyle w:val="ListParagraph"/>
-        <w:numPr>
-          <w:ilvl w:val="0"/>
-          <w:numId w:val="1"/>
-        </w:numPr>
-      </w:pPr>
-      <w:r>
-        <w:t>Local merchants will pay an acquisition fee for new customer leads</w:t>
-      </w:r>
-    </w:p>
-    <w:p>
-      <w:pPr>
-        <w:pStyle w:val="ListParagraph"/>
-        <w:numPr>
-          <w:ilvl w:val="0"/>
-          <w:numId w:val="1"/>
-        </w:numPr>
-      </w:pPr>
-      <w:r>
-        <w:t>There are enough small businesses interested in acquiring new customers to support the business model</w:t>
-      </w:r>
-    </w:p>
-    <w:p>
-      <w:pPr>
-        <w:pStyle w:val="ListParagraph"/>
-        <w:numPr>
-          <w:ilvl w:val="0"/>
-          <w:numId w:val="1"/>
-        </w:numPr>
-      </w:pPr>
-      <w:r>
-        <w:t>There is enough variation in tasks to create a rich marketplace of tasks to local businesses</w:t>
-      </w:r>
-    </w:p>
-    <w:p>
-      <w:pPr>
-        <w:pStyle w:val="ListParagraph"/>
-        <w:numPr>
-          <w:ilvl w:val="0"/>
-          <w:numId w:val="1"/>
-        </w:numPr>
-      </w:pPr>
-      <w:r>
-        <w:t>Patterns can be extracted from task descriptions leading to better categorization and better targeting</w:t>
-      </w:r>
-    </w:p>
-    <w:p>
-      <w:pPr>
-        <w:pStyle w:val="ListParagraph"/>
-        <w:numPr>
-          <w:ilvl w:val="0"/>
-          <w:numId w:val="1"/>
-        </w:numPr>
-      </w:pPr>
     </w:p>
     <w:sectPr>
       <w:pgSz w:w="12240" w:h="15840"/>
@@ -207,6 +255,118 @@
 <file path=word/numbering.xml><?xml version="1.0" encoding="utf-8"?>
 <w:numbering xmlns:wpc="http://schemas.microsoft.com/office/word/2010/wordprocessingCanvas" xmlns:mc="http://schemas.openxmlformats.org/markup-compatibility/2006" xmlns:o="urn:schemas-microsoft-com:office:office" xmlns:r="http://schemas.openxmlformats.org/officeDocument/2006/relationships" xmlns:m="http://schemas.openxmlformats.org/officeDocument/2006/math" xmlns:v="urn:schemas-microsoft-com:vml" xmlns:wp14="http://schemas.microsoft.com/office/word/2010/wordprocessingDrawing" xmlns:wp="http://schemas.openxmlformats.org/drawingml/2006/wordprocessingDrawing" xmlns:w10="urn:schemas-microsoft-com:office:word" xmlns:w="http://schemas.openxmlformats.org/wordprocessingml/2006/main" xmlns:w14="http://schemas.microsoft.com/office/word/2010/wordml" xmlns:wpg="http://schemas.microsoft.com/office/word/2010/wordprocessingGroup" xmlns:wpi="http://schemas.microsoft.com/office/word/2010/wordprocessingInk" xmlns:wne="http://schemas.microsoft.com/office/word/2006/wordml" xmlns:wps="http://schemas.microsoft.com/office/word/2010/wordprocessingShape" mc:Ignorable="w14 wp14">
   <w:abstractNum w:abstractNumId="0">
+    <w:nsid w:val="1F233870"/>
+    <w:multiLevelType w:val="hybridMultilevel"/>
+    <w:tmpl w:val="28827BE0"/>
+    <w:lvl w:ilvl="0" w:tplc="8364333E">
+      <w:numFmt w:val="bullet"/>
+      <w:lvlText w:val=""/>
+      <w:lvlJc w:val="left"/>
+      <w:pPr>
+        <w:ind w:left="720" w:hanging="360"/>
+      </w:pPr>
+      <w:rPr>
+        <w:rFonts w:ascii="Symbol" w:eastAsiaTheme="minorHAnsi" w:hAnsi="Symbol" w:cstheme="minorBidi" w:hint="default"/>
+      </w:rPr>
+    </w:lvl>
+    <w:lvl w:ilvl="1" w:tplc="04090003" w:tentative="1">
+      <w:start w:val="1"/>
+      <w:numFmt w:val="bullet"/>
+      <w:lvlText w:val="o"/>
+      <w:lvlJc w:val="left"/>
+      <w:pPr>
+        <w:ind w:left="1440" w:hanging="360"/>
+      </w:pPr>
+      <w:rPr>
+        <w:rFonts w:ascii="Courier New" w:hAnsi="Courier New" w:cs="Courier New" w:hint="default"/>
+      </w:rPr>
+    </w:lvl>
+    <w:lvl w:ilvl="2" w:tplc="04090005" w:tentative="1">
+      <w:start w:val="1"/>
+      <w:numFmt w:val="bullet"/>
+      <w:lvlText w:val=""/>
+      <w:lvlJc w:val="left"/>
+      <w:pPr>
+        <w:ind w:left="2160" w:hanging="360"/>
+      </w:pPr>
+      <w:rPr>
+        <w:rFonts w:ascii="Wingdings" w:hAnsi="Wingdings" w:hint="default"/>
+      </w:rPr>
+    </w:lvl>
+    <w:lvl w:ilvl="3" w:tplc="04090001" w:tentative="1">
+      <w:start w:val="1"/>
+      <w:numFmt w:val="bullet"/>
+      <w:lvlText w:val=""/>
+      <w:lvlJc w:val="left"/>
+      <w:pPr>
+        <w:ind w:left="2880" w:hanging="360"/>
+      </w:pPr>
+      <w:rPr>
+        <w:rFonts w:ascii="Symbol" w:hAnsi="Symbol" w:hint="default"/>
+      </w:rPr>
+    </w:lvl>
+    <w:lvl w:ilvl="4" w:tplc="04090003" w:tentative="1">
+      <w:start w:val="1"/>
+      <w:numFmt w:val="bullet"/>
+      <w:lvlText w:val="o"/>
+      <w:lvlJc w:val="left"/>
+      <w:pPr>
+        <w:ind w:left="3600" w:hanging="360"/>
+      </w:pPr>
+      <w:rPr>
+        <w:rFonts w:ascii="Courier New" w:hAnsi="Courier New" w:cs="Courier New" w:hint="default"/>
+      </w:rPr>
+    </w:lvl>
+    <w:lvl w:ilvl="5" w:tplc="04090005" w:tentative="1">
+      <w:start w:val="1"/>
+      <w:numFmt w:val="bullet"/>
+      <w:lvlText w:val=""/>
+      <w:lvlJc w:val="left"/>
+      <w:pPr>
+        <w:ind w:left="4320" w:hanging="360"/>
+      </w:pPr>
+      <w:rPr>
+        <w:rFonts w:ascii="Wingdings" w:hAnsi="Wingdings" w:hint="default"/>
+      </w:rPr>
+    </w:lvl>
+    <w:lvl w:ilvl="6" w:tplc="04090001" w:tentative="1">
+      <w:start w:val="1"/>
+      <w:numFmt w:val="bullet"/>
+      <w:lvlText w:val=""/>
+      <w:lvlJc w:val="left"/>
+      <w:pPr>
+        <w:ind w:left="5040" w:hanging="360"/>
+      </w:pPr>
+      <w:rPr>
+        <w:rFonts w:ascii="Symbol" w:hAnsi="Symbol" w:hint="default"/>
+      </w:rPr>
+    </w:lvl>
+    <w:lvl w:ilvl="7" w:tplc="04090003" w:tentative="1">
+      <w:start w:val="1"/>
+      <w:numFmt w:val="bullet"/>
+      <w:lvlText w:val="o"/>
+      <w:lvlJc w:val="left"/>
+      <w:pPr>
+        <w:ind w:left="5760" w:hanging="360"/>
+      </w:pPr>
+      <w:rPr>
+        <w:rFonts w:ascii="Courier New" w:hAnsi="Courier New" w:cs="Courier New" w:hint="default"/>
+      </w:rPr>
+    </w:lvl>
+    <w:lvl w:ilvl="8" w:tplc="04090005" w:tentative="1">
+      <w:start w:val="1"/>
+      <w:numFmt w:val="bullet"/>
+      <w:lvlText w:val=""/>
+      <w:lvlJc w:val="left"/>
+      <w:pPr>
+        <w:ind w:left="6480" w:hanging="360"/>
+      </w:pPr>
+      <w:rPr>
+        <w:rFonts w:ascii="Wingdings" w:hAnsi="Wingdings" w:hint="default"/>
+      </w:rPr>
+    </w:lvl>
+  </w:abstractNum>
+  <w:abstractNum w:abstractNumId="1">
     <w:nsid w:val="73D04FB3"/>
     <w:multiLevelType w:val="hybridMultilevel"/>
     <w:tmpl w:val="BCCA2570"/>
@@ -296,6 +456,9 @@
     </w:lvl>
   </w:abstractNum>
   <w:num w:numId="1">
+    <w:abstractNumId w:val="1"/>
+  </w:num>
+  <w:num w:numId="2">
     <w:abstractNumId w:val="0"/>
   </w:num>
 </w:numbering>

</xml_diff>